<commit_message>
Modificacion cambio nombre de empresa
</commit_message>
<xml_diff>
--- a/Fase1_EuropcarIB_SA.docx
+++ b/Fase1_EuropcarIB_SA.docx
@@ -17,26 +17,58 @@
           <w:b/>
           <w:bCs/>
         </w:rPr>
-        <w:t>Europcar IB, SA</w:t>
-      </w:r>
-    </w:p>
-    <w:p>
-      <w:pPr>
-        <w:rPr>
-          <w:rFonts w:ascii="Arial" w:hAnsi="Arial" w:cs="Arial"/>
-        </w:rPr>
-      </w:pPr>
-      <w:r>
-        <w:rPr>
-          <w:rFonts w:ascii="Arial" w:hAnsi="Arial" w:cs="Arial"/>
-        </w:rPr>
-        <w:t>Europcar</w:t>
-      </w:r>
-      <w:r>
-        <w:rPr>
-          <w:rFonts w:ascii="Arial" w:hAnsi="Arial" w:cs="Arial"/>
-        </w:rPr>
-        <w:t xml:space="preserve"> es una compañía de alquiler de coches que fue fundada en 1949 en Paris. Posee las oficinas centrales en Paris</w:t>
+        <w:t>Echo</w:t>
+      </w:r>
+      <w:r>
+        <w:rPr>
+          <w:rFonts w:ascii="Arial" w:hAnsi="Arial" w:cs="Arial"/>
+          <w:b/>
+          <w:bCs/>
+        </w:rPr>
+        <w:t>car IB, SA</w:t>
+      </w:r>
+    </w:p>
+    <w:p>
+      <w:pPr>
+        <w:rPr>
+          <w:rFonts w:ascii="Arial" w:hAnsi="Arial" w:cs="Arial"/>
+        </w:rPr>
+      </w:pPr>
+      <w:r>
+        <w:rPr>
+          <w:rFonts w:ascii="Arial" w:hAnsi="Arial" w:cs="Arial"/>
+        </w:rPr>
+        <w:t>E</w:t>
+      </w:r>
+      <w:r>
+        <w:rPr>
+          <w:rFonts w:ascii="Arial" w:hAnsi="Arial" w:cs="Arial"/>
+        </w:rPr>
+        <w:t>cho</w:t>
+      </w:r>
+      <w:r>
+        <w:rPr>
+          <w:rFonts w:ascii="Arial" w:hAnsi="Arial" w:cs="Arial"/>
+        </w:rPr>
+        <w:t>car</w:t>
+      </w:r>
+      <w:r>
+        <w:rPr>
+          <w:rFonts w:ascii="Arial" w:hAnsi="Arial" w:cs="Arial"/>
+        </w:rPr>
+        <w:t xml:space="preserve"> es una compañía de alquiler de coches que fue fundada en 19</w:t>
+      </w:r>
+      <w:r>
+        <w:rPr>
+          <w:rFonts w:ascii="Arial" w:hAnsi="Arial" w:cs="Arial"/>
+        </w:rPr>
+        <w:t>6</w:t>
+      </w:r>
+      <w:r>
+        <w:rPr>
+          <w:rFonts w:ascii="Arial" w:hAnsi="Arial" w:cs="Arial"/>
+        </w:rPr>
+        <w:t>9 en Paris. Posee las oficinas centrales en Paris</w:t>
       </w:r>
       <w:r>
         <w:rPr>
@@ -54,7 +86,19 @@
         <w:rPr>
           <w:rFonts w:ascii="Arial" w:hAnsi="Arial" w:cs="Arial"/>
         </w:rPr>
-        <w:t>esta empresa pertenece al grupo Europcar Mobility Group</w:t>
+        <w:t>esta empresa pertenece al grupo E</w:t>
+      </w:r>
+      <w:r>
+        <w:rPr>
+          <w:rFonts w:ascii="Arial" w:hAnsi="Arial" w:cs="Arial"/>
+        </w:rPr>
+        <w:t>ch</w:t>
+      </w:r>
+      <w:r>
+        <w:rPr>
+          <w:rFonts w:ascii="Arial" w:hAnsi="Arial" w:cs="Arial"/>
+        </w:rPr>
+        <w:t>ocar Mobility Group</w:t>
       </w:r>
       <w:r>
         <w:rPr>
@@ -73,7 +117,7 @@
         <w:rPr>
           <w:rFonts w:ascii="Arial" w:hAnsi="Arial" w:cs="Arial"/>
         </w:rPr>
-        <w:t>En 1970 Europcar fue comprada por Régie Renault</w:t>
+        <w:t>En 1970  fue comprada por Régie Renault</w:t>
       </w:r>
       <w:r>
         <w:rPr>
@@ -103,7 +147,19 @@
         <w:rPr>
           <w:rFonts w:ascii="Arial" w:hAnsi="Arial" w:cs="Arial"/>
         </w:rPr>
-        <w:t xml:space="preserve"> En el año 1988 se empieza a utilizar la marca InterRent</w:t>
+        <w:t xml:space="preserve"> En el año 1988 se empieza a utilizar la marca </w:t>
+      </w:r>
+      <w:r>
+        <w:rPr>
+          <w:rFonts w:ascii="Arial" w:hAnsi="Arial" w:cs="Arial"/>
+        </w:rPr>
+        <w:t>Bett</w:t>
+      </w:r>
+      <w:r>
+        <w:rPr>
+          <w:rFonts w:ascii="Arial" w:hAnsi="Arial" w:cs="Arial"/>
+        </w:rPr>
+        <w:t>erRent</w:t>
       </w:r>
       <w:r>
         <w:rPr>
@@ -134,7 +190,19 @@
         <w:rPr>
           <w:rFonts w:ascii="Arial" w:hAnsi="Arial" w:cs="Arial"/>
         </w:rPr>
-        <w:t>Tiene una posterior transformación de manera acelerada a partir del año 2014 cuando adquiere Ubeeqo</w:t>
+        <w:t>Tiene una posterior transformación de manera acelerada a partir del año 2014 cuando adquiere Ub</w:t>
+      </w:r>
+      <w:r>
+        <w:rPr>
+          <w:rFonts w:ascii="Arial" w:hAnsi="Arial" w:cs="Arial"/>
+        </w:rPr>
+        <w:t>l</w:t>
+      </w:r>
+      <w:r>
+        <w:rPr>
+          <w:rFonts w:ascii="Arial" w:hAnsi="Arial" w:cs="Arial"/>
+        </w:rPr>
+        <w:t>eqo</w:t>
       </w:r>
       <w:r>
         <w:rPr>
@@ -146,7 +214,19 @@
         <w:rPr>
           <w:rFonts w:ascii="Arial" w:hAnsi="Arial" w:cs="Arial"/>
         </w:rPr>
-        <w:t>movilidad con E-Car Club, Bluemove. La empresa está en constantes transformaciones</w:t>
+        <w:t xml:space="preserve">movilidad con E-Car Club, </w:t>
+      </w:r>
+      <w:r>
+        <w:rPr>
+          <w:rFonts w:ascii="Arial" w:hAnsi="Arial" w:cs="Arial"/>
+        </w:rPr>
+        <w:t>Pink</w:t>
+      </w:r>
+      <w:r>
+        <w:rPr>
+          <w:rFonts w:ascii="Arial" w:hAnsi="Arial" w:cs="Arial"/>
+        </w:rPr>
+        <w:t>move. La empresa está en constantes transformaciones</w:t>
       </w:r>
       <w:r>
         <w:rPr>
@@ -213,13 +293,37 @@
         <w:rPr>
           <w:rFonts w:ascii="Arial" w:hAnsi="Arial" w:cs="Arial"/>
         </w:rPr>
-        <w:t xml:space="preserve">Goldcar, referente europeo en el alquiler de bajo coste. </w:t>
-      </w:r>
-      <w:r>
-        <w:rPr>
-          <w:rFonts w:ascii="Arial" w:hAnsi="Arial" w:cs="Arial"/>
-        </w:rPr>
-        <w:t xml:space="preserve">Buchbinder de Alemania también es adquirida junto con Guidami en Italia y la franquicia </w:t>
+        <w:t>Gold</w:t>
+      </w:r>
+      <w:r>
+        <w:rPr>
+          <w:rFonts w:ascii="Arial" w:hAnsi="Arial" w:cs="Arial"/>
+        </w:rPr>
+        <w:t>en</w:t>
+      </w:r>
+      <w:r>
+        <w:rPr>
+          <w:rFonts w:ascii="Arial" w:hAnsi="Arial" w:cs="Arial"/>
+        </w:rPr>
+        <w:t xml:space="preserve">car, referente europeo en el alquiler de bajo coste. </w:t>
+      </w:r>
+      <w:r>
+        <w:rPr>
+          <w:rFonts w:ascii="Arial" w:hAnsi="Arial" w:cs="Arial"/>
+        </w:rPr>
+        <w:t>Bu</w:t>
+      </w:r>
+      <w:r>
+        <w:rPr>
+          <w:rFonts w:ascii="Arial" w:hAnsi="Arial" w:cs="Arial"/>
+        </w:rPr>
+        <w:t>x</w:t>
+      </w:r>
+      <w:r>
+        <w:rPr>
+          <w:rFonts w:ascii="Arial" w:hAnsi="Arial" w:cs="Arial"/>
+        </w:rPr>
+        <w:t xml:space="preserve">binder de Alemania también es adquirida junto con Guidami en Italia y la franquicia </w:t>
       </w:r>
       <w:r>
         <w:rPr>
@@ -255,7 +359,19 @@
         <w:rPr>
           <w:rFonts w:ascii="Arial" w:hAnsi="Arial" w:cs="Arial"/>
         </w:rPr>
-        <w:t xml:space="preserve"> El año 2019 Ubeeqo se volvió el </w:t>
+        <w:t xml:space="preserve"> El año 2019 Ub</w:t>
+      </w:r>
+      <w:r>
+        <w:rPr>
+          <w:rFonts w:ascii="Arial" w:hAnsi="Arial" w:cs="Arial"/>
+        </w:rPr>
+        <w:t>l</w:t>
+      </w:r>
+      <w:r>
+        <w:rPr>
+          <w:rFonts w:ascii="Arial" w:hAnsi="Arial" w:cs="Arial"/>
+        </w:rPr>
+        <w:t xml:space="preserve">eqo se volvió el </w:t>
       </w:r>
       <w:r>
         <w:rPr>
@@ -286,7 +402,19 @@
         <w:rPr>
           <w:rFonts w:ascii="Arial" w:hAnsi="Arial" w:cs="Arial"/>
         </w:rPr>
-        <w:t xml:space="preserve">Green Mobility Holding </w:t>
+        <w:t>Green</w:t>
+      </w:r>
+      <w:r>
+        <w:rPr>
+          <w:rFonts w:ascii="Arial" w:hAnsi="Arial" w:cs="Arial"/>
+        </w:rPr>
+        <w:t>way</w:t>
+      </w:r>
+      <w:r>
+        <w:rPr>
+          <w:rFonts w:ascii="Arial" w:hAnsi="Arial" w:cs="Arial"/>
+        </w:rPr>
+        <w:t xml:space="preserve"> Mobility Holding </w:t>
       </w:r>
       <w:r>
         <w:rPr>
@@ -342,7 +470,19 @@
         <w:rPr>
           <w:rFonts w:ascii="Arial" w:hAnsi="Arial" w:cs="Arial"/>
         </w:rPr>
-        <w:t xml:space="preserve"> vamos a centrarnos en Europcar </w:t>
+        <w:t xml:space="preserve"> vamos a centrarnos en E</w:t>
+      </w:r>
+      <w:r>
+        <w:rPr>
+          <w:rFonts w:ascii="Arial" w:hAnsi="Arial" w:cs="Arial"/>
+        </w:rPr>
+        <w:t>cho</w:t>
+      </w:r>
+      <w:r>
+        <w:rPr>
+          <w:rFonts w:ascii="Arial" w:hAnsi="Arial" w:cs="Arial"/>
+        </w:rPr>
+        <w:t xml:space="preserve">car </w:t>
       </w:r>
       <w:r>
         <w:rPr>
@@ -397,7 +537,7 @@
         <w:rPr>
           <w:rFonts w:ascii="Arial" w:hAnsi="Arial" w:cs="Arial"/>
         </w:rPr>
-        <w:t xml:space="preserve">Europcar IB, SA es una empresa que </w:t>
+        <w:t xml:space="preserve">Es una empresa que </w:t>
       </w:r>
       <w:r>
         <w:rPr>
@@ -551,7 +691,13 @@
         <w:rPr>
           <w:rFonts w:ascii="Arial" w:hAnsi="Arial" w:cs="Arial"/>
         </w:rPr>
-        <w:t>uropcar</w:t>
+        <w:t>cho</w:t>
+      </w:r>
+      <w:r>
+        <w:rPr>
+          <w:rFonts w:ascii="Arial" w:hAnsi="Arial" w:cs="Arial"/>
+        </w:rPr>
+        <w:t>car</w:t>
       </w:r>
       <w:r>
         <w:rPr>
@@ -569,7 +715,31 @@
         <w:rPr>
           <w:rFonts w:ascii="Arial" w:hAnsi="Arial" w:cs="Arial"/>
         </w:rPr>
-        <w:t xml:space="preserve">SA, es una entidad situada en Avenida Partenón 18 Plta 2. 28042, Madrid  </w:t>
+        <w:t>SA, es una entidad situada en Avenida Par</w:t>
+      </w:r>
+      <w:r>
+        <w:rPr>
+          <w:rFonts w:ascii="Arial" w:hAnsi="Arial" w:cs="Arial"/>
+        </w:rPr>
+        <w:t>tidaria</w:t>
+      </w:r>
+      <w:r>
+        <w:rPr>
+          <w:rFonts w:ascii="Arial" w:hAnsi="Arial" w:cs="Arial"/>
+        </w:rPr>
+        <w:t xml:space="preserve"> 18 Plta 2. </w:t>
+      </w:r>
+      <w:r>
+        <w:rPr>
+          <w:rFonts w:ascii="Arial" w:hAnsi="Arial" w:cs="Arial"/>
+        </w:rPr>
+        <w:t>2</w:t>
+      </w:r>
+      <w:r>
+        <w:rPr>
+          <w:rFonts w:ascii="Arial" w:hAnsi="Arial" w:cs="Arial"/>
+        </w:rPr>
+        <w:t xml:space="preserve">8042, Madrid  </w:t>
       </w:r>
       <w:r>
         <w:rPr>
@@ -605,7 +775,19 @@
         <w:rPr>
           <w:rFonts w:ascii="Arial" w:hAnsi="Arial" w:cs="Arial"/>
         </w:rPr>
-        <w:t>Europcar IB, SA se dedica al alquiler de vehículos</w:t>
+        <w:t>E</w:t>
+      </w:r>
+      <w:r>
+        <w:rPr>
+          <w:rFonts w:ascii="Arial" w:hAnsi="Arial" w:cs="Arial"/>
+        </w:rPr>
+        <w:t>cho</w:t>
+      </w:r>
+      <w:r>
+        <w:rPr>
+          <w:rFonts w:ascii="Arial" w:hAnsi="Arial" w:cs="Arial"/>
+        </w:rPr>
+        <w:t>car IB, SA se dedica al alquiler de vehículos</w:t>
       </w:r>
       <w:r>
         <w:rPr>
@@ -704,7 +886,19 @@
         <w:rPr>
           <w:rFonts w:ascii="Arial" w:hAnsi="Arial" w:cs="Arial"/>
         </w:rPr>
-        <w:t xml:space="preserve"> de Europcar IB, SA</w:t>
+        <w:t xml:space="preserve"> de E</w:t>
+      </w:r>
+      <w:r>
+        <w:rPr>
+          <w:rFonts w:ascii="Arial" w:hAnsi="Arial" w:cs="Arial"/>
+        </w:rPr>
+        <w:t>cho</w:t>
+      </w:r>
+      <w:r>
+        <w:rPr>
+          <w:rFonts w:ascii="Arial" w:hAnsi="Arial" w:cs="Arial"/>
+        </w:rPr>
+        <w:t>car IB, SA</w:t>
       </w:r>
     </w:p>
     <w:p>
@@ -1345,7 +1539,19 @@
         <w:rPr>
           <w:rFonts w:ascii="Arial" w:hAnsi="Arial" w:cs="Arial"/>
         </w:rPr>
-        <w:t xml:space="preserve">Europcar España utiliza un sistema ERP propio que integra distintos módulos y se conecta con soluciones externas según las necesidades operativas de la empresa. Entre las plataformas complementarias, utiliza </w:t>
+        <w:t>E</w:t>
+      </w:r>
+      <w:r>
+        <w:rPr>
+          <w:rFonts w:ascii="Arial" w:hAnsi="Arial" w:cs="Arial"/>
+        </w:rPr>
+        <w:t>cho</w:t>
+      </w:r>
+      <w:r>
+        <w:rPr>
+          <w:rFonts w:ascii="Arial" w:hAnsi="Arial" w:cs="Arial"/>
+        </w:rPr>
+        <w:t xml:space="preserve">car España utiliza un sistema ERP propio que integra distintos módulos y se conecta con soluciones externas según las necesidades operativas de la empresa. Entre las plataformas complementarias, utiliza </w:t>
       </w:r>
       <w:r>
         <w:rPr>
@@ -1969,7 +2175,25 @@
         <w:rPr>
           <w:rFonts w:ascii="Arial" w:hAnsi="Arial" w:cs="Arial"/>
         </w:rPr>
-        <w:t xml:space="preserve">Europcar IB, SA tiene 77 oficinas corporativas </w:t>
+        <w:t>Ech</w:t>
+      </w:r>
+      <w:r>
+        <w:rPr>
+          <w:rFonts w:ascii="Arial" w:hAnsi="Arial" w:cs="Arial"/>
+        </w:rPr>
+        <w:t xml:space="preserve">opar IB, SA tiene </w:t>
+      </w:r>
+      <w:r>
+        <w:rPr>
+          <w:rFonts w:ascii="Arial" w:hAnsi="Arial" w:cs="Arial"/>
+        </w:rPr>
+        <w:t>8</w:t>
+      </w:r>
+      <w:r>
+        <w:rPr>
+          <w:rFonts w:ascii="Arial" w:hAnsi="Arial" w:cs="Arial"/>
+        </w:rPr>
+        <w:t xml:space="preserve">7 oficinas corporativas </w:t>
       </w:r>
       <w:r>
         <w:rPr>
@@ -2080,33 +2304,69 @@
         <w:rPr>
           <w:rFonts w:ascii="Arial" w:hAnsi="Arial" w:cs="Arial"/>
         </w:rPr>
-        <w:t>La infraestructura tecnológica de Europcar IB, S.A. en España está equipada para soportar su gran red de servicios en alquiler de vehículos, una industria que depende en gran medida de la eficiencia, la disponibilidad de información en tiempo real y la seguridad de los datos. Europcar utiliza una infraestructura en la nube para mejorar la accesibilidad y la colaboración entre sus oficinas. En la actualidad, Europcar emplea soluciones basadas en la nube, utilizando plataformas de grandes proveedores como Microsoft Azure, que recientemente abrió un centro de datos en Madrid. Esto permite que Europcar aproveche servicios avanzados de procesamiento, almacenamiento seguro y de respaldo de datos, así como aplicaciones de inteligencia artificial en sus operaciones.</w:t>
-      </w:r>
-    </w:p>
-    <w:p>
-      <w:pPr>
-        <w:rPr>
-          <w:rFonts w:ascii="Arial" w:hAnsi="Arial" w:cs="Arial"/>
-        </w:rPr>
-      </w:pPr>
-      <w:r>
-        <w:rPr>
-          <w:rFonts w:ascii="Arial" w:hAnsi="Arial" w:cs="Arial"/>
-        </w:rPr>
-        <w:t>Para sus sistemas de backup, Europcar emplea medidas de redundancia y restauración a través de servicios en la nube, mejorando la resiliencia de sus datos. Además, la empresa utiliza soluciones de seguridad como segmentación de red y cifrado, en conjunto con controles de permisos y autenticación, cumpliendo con normativas de protección de datos</w:t>
-      </w:r>
-    </w:p>
-    <w:p>
-      <w:pPr>
-        <w:rPr>
-          <w:rFonts w:ascii="Arial" w:hAnsi="Arial" w:cs="Arial"/>
-        </w:rPr>
-      </w:pPr>
-      <w:r>
-        <w:rPr>
-          <w:rFonts w:ascii="Arial" w:hAnsi="Arial" w:cs="Arial"/>
-        </w:rPr>
-        <w:t>Europcar también cuenta con sistemas de respaldo integrados, apoyados en centros de datos ubicados estratégicamente en España y Europa. Estas instalaciones cumplen con altos estándares de certificación de seguridad, como las normas Tier III, que garantizan que sus datos estén protegidos y accesibles en caso de fallos o emergencias. Además, a través de su colaboración con T-Systems y otros socios de tecnología, la empresa emplea soluciones de nube privada para sus datos sensibles, protegiendo la privacidad de sus clientes y optimizando sus operaciones en Europa.</w:t>
+        <w:t>La infraestructura tecnológica de E</w:t>
+      </w:r>
+      <w:r>
+        <w:rPr>
+          <w:rFonts w:ascii="Arial" w:hAnsi="Arial" w:cs="Arial"/>
+        </w:rPr>
+        <w:t>cho</w:t>
+      </w:r>
+      <w:r>
+        <w:rPr>
+          <w:rFonts w:ascii="Arial" w:hAnsi="Arial" w:cs="Arial"/>
+        </w:rPr>
+        <w:t>car IB, S.A. en España está equipada para soportar su gran red de servicios en alquiler de vehículos, una industria que depende en gran medida de la eficiencia, la disponibilidad de información en tiempo real y la seguridad de los datos. Europcar utiliza una infraestructura en la nube para mejorar la accesibilidad y la colaboración entre sus oficinas. En la actualidad, Europcar emplea soluciones basadas en la nube, utilizando plataformas de grandes proveedores como Microsoft Azure, que recientemente abrió un centro de datos en Madrid. Esto permite que Europcar aproveche servicios avanzados de procesamiento, almacenamiento seguro y de respaldo de datos, así como aplicaciones de inteligencia artificial en sus operaciones.</w:t>
+      </w:r>
+    </w:p>
+    <w:p>
+      <w:pPr>
+        <w:rPr>
+          <w:rFonts w:ascii="Arial" w:hAnsi="Arial" w:cs="Arial"/>
+        </w:rPr>
+      </w:pPr>
+      <w:r>
+        <w:rPr>
+          <w:rFonts w:ascii="Arial" w:hAnsi="Arial" w:cs="Arial"/>
+        </w:rPr>
+        <w:t xml:space="preserve">Para sus sistemas de backup, </w:t>
+      </w:r>
+      <w:r>
+        <w:rPr>
+          <w:rFonts w:ascii="Arial" w:hAnsi="Arial" w:cs="Arial"/>
+        </w:rPr>
+        <w:t>la empresa</w:t>
+      </w:r>
+      <w:r>
+        <w:rPr>
+          <w:rFonts w:ascii="Arial" w:hAnsi="Arial" w:cs="Arial"/>
+        </w:rPr>
+        <w:t xml:space="preserve"> emplea medidas de redundancia y restauración a través de servicios en la nube, mejorando la resiliencia de sus datos. Además, la empresa utiliza soluciones de seguridad como segmentación de red y cifrado, en conjunto con controles de permisos y autenticación, cumpliendo con normativas de protección de datos</w:t>
+      </w:r>
+    </w:p>
+    <w:p>
+      <w:pPr>
+        <w:rPr>
+          <w:rFonts w:ascii="Arial" w:hAnsi="Arial" w:cs="Arial"/>
+        </w:rPr>
+      </w:pPr>
+      <w:r>
+        <w:rPr>
+          <w:rFonts w:ascii="Arial" w:hAnsi="Arial" w:cs="Arial"/>
+        </w:rPr>
+        <w:t>E</w:t>
+      </w:r>
+      <w:r>
+        <w:rPr>
+          <w:rFonts w:ascii="Arial" w:hAnsi="Arial" w:cs="Arial"/>
+        </w:rPr>
+        <w:t>cho</w:t>
+      </w:r>
+      <w:r>
+        <w:rPr>
+          <w:rFonts w:ascii="Arial" w:hAnsi="Arial" w:cs="Arial"/>
+        </w:rPr>
+        <w:t>car también cuenta con sistemas de respaldo integrados, apoyados en centros de datos ubicados estratégicamente en España y Europa. Estas instalaciones cumplen con altos estándares de certificación de seguridad, como las normas Tier III, que garantizan que sus datos estén protegidos y accesibles en caso de fallos o emergencias. Además, a través de su colaboración con T-Systems y otros socios de tecnología, la empresa emplea soluciones de nube privada para sus datos sensibles, protegiendo la privacidad de sus clientes y optimizando sus operaciones en Europa.</w:t>
       </w:r>
     </w:p>
     <w:p>
@@ -2132,7 +2392,19 @@
         <w:rPr>
           <w:rFonts w:ascii="Arial" w:hAnsi="Arial" w:cs="Arial"/>
         </w:rPr>
-        <w:t xml:space="preserve">En Europcar IB, los clientes se dividen en varias </w:t>
+        <w:t>En E</w:t>
+      </w:r>
+      <w:r>
+        <w:rPr>
+          <w:rFonts w:ascii="Arial" w:hAnsi="Arial" w:cs="Arial"/>
+        </w:rPr>
+        <w:t>cho</w:t>
+      </w:r>
+      <w:r>
+        <w:rPr>
+          <w:rFonts w:ascii="Arial" w:hAnsi="Arial" w:cs="Arial"/>
+        </w:rPr>
+        <w:t xml:space="preserve">car IB, los clientes se dividen en varias </w:t>
       </w:r>
       <w:r>
         <w:rPr>
@@ -2407,7 +2679,19 @@
         <w:rPr>
           <w:rFonts w:ascii="Arial" w:hAnsi="Arial" w:cs="Arial"/>
         </w:rPr>
-        <w:t>Europcar IB, S.A., cuenta con una red diversa de proveedores que apoyan sus operaciones en áreas clave, como el mantenimiento de vehículos, la tecnología y el servicio al cliente. Los proveedores principales incluyen empresas de logística y mantenimiento que suministran piezas, servicios de reparación y soporte técnico especializado para la flota. Además, Europcar trabaja con proveedores de tecnología que proporcionan la infraestructura de gestión digital, como el sistema ERP, herramientas CRM y plataformas de reservas.</w:t>
+        <w:t>E</w:t>
+      </w:r>
+      <w:r>
+        <w:rPr>
+          <w:rFonts w:ascii="Arial" w:hAnsi="Arial" w:cs="Arial"/>
+        </w:rPr>
+        <w:t>cho</w:t>
+      </w:r>
+      <w:r>
+        <w:rPr>
+          <w:rFonts w:ascii="Arial" w:hAnsi="Arial" w:cs="Arial"/>
+        </w:rPr>
+        <w:t>car IB, S.A., cuenta con una red diversa de proveedores que apoyan sus operaciones en áreas clave, como el mantenimiento de vehículos, la tecnología y el servicio al cliente. Los proveedores principales incluyen empresas de logística y mantenimiento que suministran piezas, servicios de reparación y soporte técnico especializado para la flota. Además, trabaja con proveedores de tecnología que proporcionan la infraestructura de gestión digital, como el sistema ERP, herramientas CRM y plataformas de reservas.</w:t>
       </w:r>
     </w:p>
     <w:p>
@@ -2440,7 +2724,7 @@
         <w:rPr>
           <w:rFonts w:ascii="Arial" w:hAnsi="Arial" w:cs="Arial"/>
         </w:rPr>
-        <w:t>En Europcar IB, S.A., el acceso al sistema ERP se organiza de manera que se ajuste a las necesidades de diferentes grupos:</w:t>
+        <w:t>El acceso al sistema ERP se organiza de manera que se ajuste a las necesidades de diferentes grupos:</w:t>
       </w:r>
     </w:p>
     <w:p>
@@ -2548,7 +2832,19 @@
         <w:rPr>
           <w:rFonts w:ascii="Arial" w:hAnsi="Arial" w:cs="Arial"/>
         </w:rPr>
-        <w:t xml:space="preserve">Europcar IB, S.A. actualmente utiliza un sistema de gestión denominado </w:t>
+        <w:t>E</w:t>
+      </w:r>
+      <w:r>
+        <w:rPr>
+          <w:rFonts w:ascii="Arial" w:hAnsi="Arial" w:cs="Arial"/>
+        </w:rPr>
+        <w:t>cho</w:t>
+      </w:r>
+      <w:r>
+        <w:rPr>
+          <w:rFonts w:ascii="Arial" w:hAnsi="Arial" w:cs="Arial"/>
+        </w:rPr>
+        <w:t xml:space="preserve">car IB, S.A. actualmente utiliza un sistema de gestión denominado </w:t>
       </w:r>
       <w:r>
         <w:rPr>
@@ -2706,7 +3002,19 @@
         <w:rPr>
           <w:rFonts w:ascii="Arial" w:hAnsi="Arial" w:cs="Arial"/>
         </w:rPr>
-        <w:t xml:space="preserve">Además, Europcar implementa soluciones como la </w:t>
+        <w:t>Además, E</w:t>
+      </w:r>
+      <w:r>
+        <w:rPr>
+          <w:rFonts w:ascii="Arial" w:hAnsi="Arial" w:cs="Arial"/>
+        </w:rPr>
+        <w:t>cho</w:t>
+      </w:r>
+      <w:r>
+        <w:rPr>
+          <w:rFonts w:ascii="Arial" w:hAnsi="Arial" w:cs="Arial"/>
+        </w:rPr>
+        <w:t xml:space="preserve">car implementa soluciones como la </w:t>
       </w:r>
       <w:r>
         <w:rPr>

</xml_diff>